<commit_message>
Slight update to same doc - updating package names
</commit_message>
<xml_diff>
--- a/docs/documentation/Validation-BettingParameters.docx
+++ b/docs/documentation/Validation-BettingParameters.docx
@@ -216,7 +216,7 @@
           <w:rFonts w:ascii="Calibri" w:cs="Calibri" w:eastAsia="Calibri" w:hAnsi="Calibri"/>
           <w:rtl w:val="0"/>
         </w:rPr>
-        <w:t xml:space="preserve">The test classes can be found in the com.saccarn.poker.tests package in the validation module of the project. The values can be found in com.saccarn.poker.betpassvalues package of the same module. </w:t>
+        <w:t xml:space="preserve">The test classes can be found in the com.saccarn.poker.testbetpassvalues package in the validation module of the project. The values can be found in com.saccarn.poker.betpassvalues package of the same module. </w:t>
       </w:r>
     </w:p>
     <w:p>
@@ -810,7 +810,7 @@
           <w:b w:val="1"/>
           <w:rtl w:val="0"/>
         </w:rPr>
-        <w:t xml:space="preserve">Psass parameter</w:t>
+        <w:t xml:space="preserve">Pass parameter</w:t>
       </w:r>
       <w:r>
         <w:rPr>
@@ -4772,62 +4772,6 @@
     </w:p>
     <w:p>
       <w:pPr>
-        <w:pBdr/>
-        <w:contextualSpacing w:val="0"/>
-        <w:rPr>
-          <w:rFonts w:ascii="Calibri" w:cs="Calibri" w:eastAsia="Calibri" w:hAnsi="Calibri"/>
-        </w:rPr>
-      </w:pPr>
-      <w:r>
-        <w:rPr>
-          <w:rtl w:val="0"/>
-        </w:rPr>
-      </w:r>
-    </w:p>
-    <w:p>
-      <w:pPr>
-        <w:pBdr/>
-        <w:contextualSpacing w:val="0"/>
-        <w:rPr>
-          <w:rFonts w:ascii="Calibri" w:cs="Calibri" w:eastAsia="Calibri" w:hAnsi="Calibri"/>
-        </w:rPr>
-      </w:pPr>
-      <w:r>
-        <w:rPr>
-          <w:rtl w:val="0"/>
-        </w:rPr>
-      </w:r>
-    </w:p>
-    <w:p>
-      <w:pPr>
-        <w:pBdr/>
-        <w:contextualSpacing w:val="0"/>
-        <w:rPr>
-          <w:rFonts w:ascii="Calibri" w:cs="Calibri" w:eastAsia="Calibri" w:hAnsi="Calibri"/>
-        </w:rPr>
-      </w:pPr>
-      <w:r>
-        <w:rPr>
-          <w:rtl w:val="0"/>
-        </w:rPr>
-      </w:r>
-    </w:p>
-    <w:p>
-      <w:pPr>
-        <w:pBdr/>
-        <w:contextualSpacing w:val="0"/>
-        <w:rPr>
-          <w:rFonts w:ascii="Calibri" w:cs="Calibri" w:eastAsia="Calibri" w:hAnsi="Calibri"/>
-        </w:rPr>
-      </w:pPr>
-      <w:r>
-        <w:rPr>
-          <w:rtl w:val="0"/>
-        </w:rPr>
-      </w:r>
-    </w:p>
-    <w:p>
-      <w:pPr>
         <w:pStyle w:val="Heading1"/>
         <w:pBdr/>
         <w:contextualSpacing w:val="0"/>
@@ -4951,7 +4895,7 @@
           <w:rFonts w:ascii="Calibri" w:cs="Calibri" w:eastAsia="Calibri" w:hAnsi="Calibri"/>
           <w:rtl w:val="0"/>
         </w:rPr>
-        <w:t xml:space="preserve">The test classes can be found in the com.saccarn.poker.tests package in the validation module of the project. The values can be found in com.saccarn.poker.betpassvalues package of the same module. </w:t>
+        <w:t xml:space="preserve">The test classes can be found in the com.saccarn.poker.testshandpotential and  com.saccarn.poker.testscommonhandvalues package in the validation module of the project. The values can be found in com.saccarn.poker.commonhandvalues and  com.saccarn.poker.handpotentialstraightvalues package of the same module. </w:t>
       </w:r>
     </w:p>
     <w:p>
@@ -6947,12 +6891,27 @@
         <w:contextualSpacing w:val="0"/>
         <w:rPr/>
       </w:pPr>
-      <w:bookmarkStart w:colFirst="0" w:colLast="0" w:name="_z0yyvdtut9m2" w:id="3"/>
+      <w:bookmarkStart w:colFirst="0" w:colLast="0" w:name="_qeabxs6a858" w:id="3"/>
       <w:bookmarkEnd w:id="3"/>
       <w:r>
         <w:rPr>
           <w:rtl w:val="0"/>
         </w:rPr>
+      </w:r>
+    </w:p>
+    <w:p>
+      <w:pPr>
+        <w:pStyle w:val="Heading1"/>
+        <w:pBdr/>
+        <w:contextualSpacing w:val="0"/>
+        <w:rPr/>
+      </w:pPr>
+      <w:bookmarkStart w:colFirst="0" w:colLast="0" w:name="_z0yyvdtut9m2" w:id="4"/>
+      <w:bookmarkEnd w:id="4"/>
+      <w:r>
+        <w:rPr>
+          <w:rtl w:val="0"/>
+        </w:rPr>
         <w:t xml:space="preserve">Appendix E</w:t>
       </w:r>
     </w:p>
@@ -6963,13 +6922,43 @@
         <w:contextualSpacing w:val="0"/>
         <w:rPr/>
       </w:pPr>
-      <w:bookmarkStart w:colFirst="0" w:colLast="0" w:name="_p3n1dysnj8uv" w:id="4"/>
-      <w:bookmarkEnd w:id="4"/>
+      <w:bookmarkStart w:colFirst="0" w:colLast="0" w:name="_p3n1dysnj8uv" w:id="5"/>
+      <w:bookmarkEnd w:id="5"/>
       <w:r>
         <w:rPr>
           <w:rtl w:val="0"/>
         </w:rPr>
         <w:t xml:space="preserve">Validation - Preflop values </w:t>
+      </w:r>
+    </w:p>
+    <w:p>
+      <w:pPr>
+        <w:pBdr/>
+        <w:contextualSpacing w:val="0"/>
+        <w:rPr>
+          <w:rFonts w:ascii="Calibri" w:cs="Calibri" w:eastAsia="Calibri" w:hAnsi="Calibri"/>
+        </w:rPr>
+      </w:pPr>
+      <w:r>
+        <w:rPr>
+          <w:rFonts w:ascii="Calibri" w:cs="Calibri" w:eastAsia="Calibri" w:hAnsi="Calibri"/>
+          <w:rtl w:val="0"/>
+        </w:rPr>
+        <w:t xml:space="preserve">Similar strategy used to determine values as for BetPassValues.</w:t>
+      </w:r>
+    </w:p>
+    <w:p>
+      <w:pPr>
+        <w:pBdr/>
+        <w:contextualSpacing w:val="0"/>
+        <w:rPr>
+          <w:rFonts w:ascii="Calibri" w:cs="Calibri" w:eastAsia="Calibri" w:hAnsi="Calibri"/>
+        </w:rPr>
+      </w:pPr>
+      <w:r>
+        <w:rPr>
+          <w:rtl w:val="0"/>
+        </w:rPr>
       </w:r>
     </w:p>
     <w:p>
@@ -7861,21 +7850,6 @@
         </w:tc>
       </w:tr>
     </w:tbl>
-    <w:p>
-      <w:pPr>
-        <w:pStyle w:val="Heading1"/>
-        <w:pBdr/>
-        <w:contextualSpacing w:val="0"/>
-        <w:rPr/>
-      </w:pPr>
-      <w:bookmarkStart w:colFirst="0" w:colLast="0" w:name="_yf42zejgkc98" w:id="5"/>
-      <w:bookmarkEnd w:id="5"/>
-      <w:r>
-        <w:rPr>
-          <w:rtl w:val="0"/>
-        </w:rPr>
-      </w:r>
-    </w:p>
     <w:p>
       <w:pPr>
         <w:pBdr/>

</xml_diff>